<commit_message>
refactor: add variant number to reports, restructure 31WB: JESUS THANK YOU JESUS HALLELUJAH JESUS THANK YOU JESUS HALLELUJAH AMEN
</commit_message>
<xml_diff>
--- a/31EM/l1/КНТ-122_Онищенко_Варіант-19_Лаба1.docx
+++ b/31EM/l1/КНТ-122_Онищенко_Варіант-19_Лаба1.docx
@@ -206,6 +206,16 @@
         <w:jc w:val="center"/>
       </w:pPr>
       <w:r>
+        <w:t>Варіант №19</w:t>
+      </w:r>
+    </w:p>
+    <w:p>
+      <w:pPr>
+        <w:ind w:firstLine="0"/>
+        <w:contextualSpacing/>
+        <w:jc w:val="center"/>
+      </w:pPr>
+      <w:r>
         <w:t xml:space="preserve"> </w:t>
       </w:r>
     </w:p>
@@ -388,11 +398,6 @@
       <w:r>
         <w:t>4</w:t>
       </w:r>
-    </w:p>
-    <w:p>
-      <w:pPr>
-        <w:pStyle w:val="P"/>
-      </w:pPr>
     </w:p>
     <w:p>
       <w:pPr>

</xml_diff>

<commit_message>
feat: some python statistics: JESUS THANK YOU JESUS HALLELUJAH
</commit_message>
<xml_diff>
--- a/31EM/l1/КНТ-122_Онищенко_Варіант-19_Лаба1.docx
+++ b/31EM/l1/КНТ-122_Онищенко_Варіант-19_Лаба1.docx
@@ -461,32 +461,70 @@
     <w:p>
       <w:pPr>
         <w:pStyle w:val="P"/>
+      </w:pPr>
+    </w:p>
+    <w:p>
+      <w:pPr>
+        <w:pStyle w:val="P"/>
+      </w:pPr>
+      <w:r>
+        <w:t>Мета</w:t>
+      </w:r>
+    </w:p>
+    <w:p>
+      <w:pPr>
+        <w:pStyle w:val="P"/>
+      </w:pPr>
+    </w:p>
+    <w:p>
+      <w:pPr>
+        <w:pStyle w:val="P"/>
+      </w:pPr>
+      <w:r>
+        <w:t>Ознайомитися з можливостями пакетів статистичної обробки даних; навчитися використовувати пакети статистичної обробки даних для первинного аналізу даних.</w:t>
+      </w:r>
+    </w:p>
+    <w:p>
+      <w:pPr>
+        <w:pStyle w:val="P"/>
+      </w:pPr>
+    </w:p>
+    <w:p>
+      <w:pPr>
+        <w:pStyle w:val="H2"/>
         <w:rPr>
           <w:lang w:val="en-US"/>
         </w:rPr>
       </w:pPr>
+      <w:r>
+        <w:t>Завдання</w:t>
+      </w:r>
     </w:p>
     <w:p>
       <w:pPr>
         <w:pStyle w:val="H2"/>
-        <w:rPr>
-          <w:lang w:val="en-US"/>
-        </w:rPr>
-      </w:pPr>
-      <w:r>
-        <w:t>Завдання</w:t>
-      </w:r>
-    </w:p>
-    <w:p>
-      <w:pPr>
-        <w:pStyle w:val="H2"/>
-        <w:rPr>
-          <w:lang w:val="en-US"/>
-        </w:rPr>
       </w:pPr>
       <w:r>
         <w:t>Висновки</w:t>
       </w:r>
+    </w:p>
+    <w:p>
+      <w:pPr>
+        <w:pStyle w:val="P"/>
+      </w:pPr>
+    </w:p>
+    <w:p>
+      <w:pPr>
+        <w:pStyle w:val="P"/>
+      </w:pPr>
+      <w:r>
+        <w:t>По виконанню роботи ми ознайомилися з можливостями пакетів статистичної обробки даних; навчилися використовувати пакети статистичної обробки даних для первинного аналізу даних.</w:t>
+      </w:r>
+    </w:p>
+    <w:p>
+      <w:pPr>
+        <w:pStyle w:val="P"/>
+      </w:pPr>
     </w:p>
     <w:sectPr>
       <w:pgSz w:w="11906" w:h="16838"/>

</xml_diff>

<commit_message>
feat: EM1 report: JESUS THANK YOU JESUS HALLELUJAH JESUS please take me home LORD i beg YOU JESUS please
</commit_message>
<xml_diff>
--- a/31EM/l1/КНТ-122_Онищенко_Варіант-19_Лаба1.docx
+++ b/31EM/l1/КНТ-122_Онищенко_Варіант-19_Лаба1.docx
@@ -465,23 +465,74 @@
     </w:p>
     <w:p>
       <w:pPr>
+        <w:pStyle w:val="H2"/>
+      </w:pPr>
+      <w:r>
+        <w:t>Мета</w:t>
+      </w:r>
+    </w:p>
+    <w:p>
+      <w:pPr>
         <w:pStyle w:val="P"/>
       </w:pPr>
-      <w:r>
-        <w:t>Мета</w:t>
-      </w:r>
     </w:p>
     <w:p>
       <w:pPr>
         <w:pStyle w:val="P"/>
       </w:pPr>
+      <w:r>
+        <w:t>Ознайомитися з можливостями пакетів статистичної обробки даних; навчитися використовувати пакети статистичної обробки даних для первинного аналізу даних.</w:t>
+      </w:r>
     </w:p>
     <w:p>
       <w:pPr>
         <w:pStyle w:val="P"/>
       </w:pPr>
-      <w:r>
-        <w:t>Ознайомитися з можливостями пакетів статистичної обробки даних; навчитися використовувати пакети статистичної обробки даних для первинного аналізу даних.</w:t>
+    </w:p>
+    <w:p>
+      <w:pPr>
+        <w:pStyle w:val="H2"/>
+        <w:rPr>
+          <w:lang w:val="en-US"/>
+        </w:rPr>
+      </w:pPr>
+      <w:r>
+        <w:t>Завдання</w:t>
+      </w:r>
+    </w:p>
+    <w:p>
+      <w:pPr>
+        <w:pStyle w:val="H2"/>
+      </w:pPr>
+      <w:r>
+        <w:t>Результати</w:t>
+      </w:r>
+    </w:p>
+    <w:p>
+      <w:pPr>
+        <w:pStyle w:val="H3"/>
+      </w:pPr>
+      <w:r>
+        <w:t>Файли</w:t>
+      </w:r>
+    </w:p>
+    <w:p>
+      <w:pPr>
+        <w:pStyle w:val="H3"/>
+        <w:rPr>
+          <w:lang w:val="en-US"/>
+        </w:rPr>
+      </w:pPr>
+      <w:r>
+        <w:t>Код</w:t>
+      </w:r>
+    </w:p>
+    <w:p>
+      <w:pPr>
+        <w:pStyle w:val="H2"/>
+      </w:pPr>
+      <w:r>
+        <w:t>Висновки</w:t>
       </w:r>
     </w:p>
     <w:p>
@@ -491,40 +542,147 @@
     </w:p>
     <w:p>
       <w:pPr>
+        <w:pStyle w:val="P"/>
+      </w:pPr>
+      <w:r>
+        <w:t>По виконанню роботи ми ознайомилися з можливостями пакетів статистичної обробки даних; навчилися використовувати пакети статистичної обробки даних для первинного аналізу даних.</w:t>
+      </w:r>
+    </w:p>
+    <w:p>
+      <w:pPr>
+        <w:pStyle w:val="P"/>
+        <w:rPr>
+          <w:lang w:val="en-US"/>
+        </w:rPr>
+      </w:pPr>
+    </w:p>
+    <w:p>
+      <w:pPr>
         <w:pStyle w:val="H2"/>
+      </w:pPr>
+      <w:r>
+        <w:lastRenderedPageBreak/>
+        <w:t>Контрольні питання</w:t>
+      </w:r>
+    </w:p>
+    <w:p>
+      <w:pPr>
+        <w:pStyle w:val="H3"/>
         <w:rPr>
           <w:lang w:val="en-US"/>
         </w:rPr>
       </w:pPr>
       <w:r>
-        <w:t>Завдання</w:t>
-      </w:r>
-    </w:p>
-    <w:p>
-      <w:pPr>
-        <w:pStyle w:val="H2"/>
-      </w:pPr>
-      <w:r>
-        <w:t>Висновки</w:t>
-      </w:r>
-    </w:p>
-    <w:p>
-      <w:pPr>
-        <w:pStyle w:val="P"/>
-      </w:pPr>
-    </w:p>
-    <w:p>
-      <w:pPr>
-        <w:pStyle w:val="P"/>
-      </w:pPr>
-      <w:r>
-        <w:t>По виконанню роботи ми ознайомилися з можливостями пакетів статистичної обробки даних; навчилися використовувати пакети статистичної обробки даних для первинного аналізу даних.</w:t>
-      </w:r>
-    </w:p>
-    <w:p>
-      <w:pPr>
-        <w:pStyle w:val="P"/>
-      </w:pPr>
+        <w:t xml:space="preserve">Робота з даними у системі </w:t>
+      </w:r>
+      <w:r>
+        <w:rPr>
+          <w:lang w:val="en-US"/>
+        </w:rPr>
+        <w:t xml:space="preserve">Statgraphics </w:t>
+      </w:r>
+    </w:p>
+    <w:p>
+      <w:pPr>
+        <w:pStyle w:val="H3"/>
+      </w:pPr>
+      <w:r>
+        <w:t xml:space="preserve">Призначення й використання різних типів вікон </w:t>
+      </w:r>
+    </w:p>
+    <w:p>
+      <w:pPr>
+        <w:pStyle w:val="H3"/>
+      </w:pPr>
+      <w:r>
+        <w:t xml:space="preserve">Загальні й унікальні властивості </w:t>
+      </w:r>
+      <w:r>
+        <w:t>Statgraphics</w:t>
+      </w:r>
+    </w:p>
+    <w:p>
+      <w:pPr>
+        <w:pStyle w:val="H3"/>
+      </w:pPr>
+      <w:r>
+        <w:t xml:space="preserve">Базова система статистичних процедур </w:t>
+      </w:r>
+      <w:r>
+        <w:t>Statgraphics</w:t>
+      </w:r>
+    </w:p>
+    <w:p>
+      <w:pPr>
+        <w:pStyle w:val="H3"/>
+      </w:pPr>
+      <w:r>
+        <w:t>Основні характеристики розподілу ймовірностей: аналітичні вирази</w:t>
+      </w:r>
+    </w:p>
+    <w:p>
+      <w:pPr>
+        <w:pStyle w:val="H3"/>
+      </w:pPr>
+      <w:r>
+        <w:t>Квантіль, мода, медіана</w:t>
+      </w:r>
+    </w:p>
+    <w:p>
+      <w:pPr>
+        <w:pStyle w:val="H3"/>
+      </w:pPr>
+      <w:r>
+        <w:t>Знак коефіцієнта асиметрії з графіку щільності ймовірності</w:t>
+      </w:r>
+    </w:p>
+    <w:p>
+      <w:pPr>
+        <w:pStyle w:val="H3"/>
+      </w:pPr>
+      <w:r>
+        <w:t>Знак коефіцієнта ексцесу з графіку щільності ймовірності</w:t>
+      </w:r>
+    </w:p>
+    <w:p>
+      <w:pPr>
+        <w:pStyle w:val="H3"/>
+      </w:pPr>
+      <w:r>
+        <w:t>Ряд розподілу</w:t>
+      </w:r>
+    </w:p>
+    <w:p>
+      <w:pPr>
+        <w:pStyle w:val="H3"/>
+      </w:pPr>
+      <w:r>
+        <w:t xml:space="preserve">Характеристики розподілу </w:t>
+      </w:r>
+    </w:p>
+    <w:p>
+      <w:pPr>
+        <w:pStyle w:val="H3"/>
+      </w:pPr>
+      <w:r>
+        <w:t>Гістограма: побудова</w:t>
+      </w:r>
+    </w:p>
+    <w:p>
+      <w:pPr>
+        <w:pStyle w:val="H3"/>
+      </w:pPr>
+      <w:r>
+        <w:t>Таблиця частот</w:t>
+      </w:r>
+    </w:p>
+    <w:p>
+      <w:pPr>
+        <w:pStyle w:val="H3"/>
+      </w:pPr>
+      <w:r>
+        <w:t>Ширина інтервалу: вплив</w:t>
+      </w:r>
     </w:p>
     <w:sectPr>
       <w:pgSz w:w="11906" w:h="16838"/>

</xml_diff>